<commit_message>
Merge with Wu Pei's
</commit_message>
<xml_diff>
--- a/Docs/[F09-2C][V0.3.9].docx
+++ b/Docs/[F09-2C][V0.3.9].docx
@@ -779,14 +779,27 @@
       <w:r>
         <w:t xml:space="preserve">Figure </w:t>
       </w:r>
-      <w:fldSimple w:instr=" SEQ Figure \* ARABIC ">
-        <w:r>
-          <w:rPr>
-            <w:noProof/>
-          </w:rPr>
-          <w:t>1</w:t>
-        </w:r>
-      </w:fldSimple>
+      <w:r>
+        <w:fldChar w:fldCharType="begin"/>
+      </w:r>
+      <w:r>
+        <w:instrText xml:space="preserve"> SEQ Figure \* ARABIC </w:instrText>
+      </w:r>
+      <w:r>
+        <w:fldChar w:fldCharType="separate"/>
+      </w:r>
+      <w:r>
+        <w:rPr>
+          <w:noProof/>
+        </w:rPr>
+        <w:t>1</w:t>
+      </w:r>
+      <w:r>
+        <w:rPr>
+          <w:noProof/>
+        </w:rPr>
+        <w:fldChar w:fldCharType="end"/>
+      </w:r>
     </w:p>
     <w:p>
       <w:r>
@@ -1051,14 +1064,30 @@
       <w:r>
         <w:t xml:space="preserve">Figure </w:t>
       </w:r>
-      <w:fldSimple w:instr=" SEQ Figure \* ARABIC ">
-        <w:r>
-          <w:rPr>
-            <w:noProof/>
-          </w:rPr>
-          <w:t>2</w:t>
-        </w:r>
-      </w:fldSimple>
+      <w:r>
+        <w:fldChar w:fldCharType="begin"/>
+      </w:r>
+      <w:r>
+        <w:instrText xml:space="preserve"> SEQ Figure \* ARA</w:instrText>
+      </w:r>
+      <w:r>
+        <w:instrText xml:space="preserve">BIC </w:instrText>
+      </w:r>
+      <w:r>
+        <w:fldChar w:fldCharType="separate"/>
+      </w:r>
+      <w:r>
+        <w:rPr>
+          <w:noProof/>
+        </w:rPr>
+        <w:t>2</w:t>
+      </w:r>
+      <w:r>
+        <w:rPr>
+          <w:noProof/>
+        </w:rPr>
+        <w:fldChar w:fldCharType="end"/>
+      </w:r>
     </w:p>
     <w:p>
       <w:pPr>
@@ -1472,14 +1501,27 @@
       <w:r>
         <w:t xml:space="preserve">Figure </w:t>
       </w:r>
-      <w:fldSimple w:instr=" SEQ Figure \* ARABIC ">
-        <w:r>
-          <w:rPr>
-            <w:noProof/>
-          </w:rPr>
-          <w:t>3</w:t>
-        </w:r>
-      </w:fldSimple>
+      <w:r>
+        <w:fldChar w:fldCharType="begin"/>
+      </w:r>
+      <w:r>
+        <w:instrText xml:space="preserve"> SEQ Figure \* ARABIC </w:instrText>
+      </w:r>
+      <w:r>
+        <w:fldChar w:fldCharType="separate"/>
+      </w:r>
+      <w:r>
+        <w:rPr>
+          <w:noProof/>
+        </w:rPr>
+        <w:t>3</w:t>
+      </w:r>
+      <w:r>
+        <w:rPr>
+          <w:noProof/>
+        </w:rPr>
+        <w:fldChar w:fldCharType="end"/>
+      </w:r>
     </w:p>
     <w:p>
       <w:pPr>
@@ -1730,14 +1772,27 @@
       <w:r>
         <w:t xml:space="preserve">Figure </w:t>
       </w:r>
-      <w:fldSimple w:instr=" SEQ Figure \* ARABIC ">
-        <w:r>
-          <w:rPr>
-            <w:noProof/>
-          </w:rPr>
-          <w:t>4</w:t>
-        </w:r>
-      </w:fldSimple>
+      <w:r>
+        <w:fldChar w:fldCharType="begin"/>
+      </w:r>
+      <w:r>
+        <w:instrText xml:space="preserve"> SEQ Figure \* ARABIC </w:instrText>
+      </w:r>
+      <w:r>
+        <w:fldChar w:fldCharType="separate"/>
+      </w:r>
+      <w:r>
+        <w:rPr>
+          <w:noProof/>
+        </w:rPr>
+        <w:t>4</w:t>
+      </w:r>
+      <w:r>
+        <w:rPr>
+          <w:noProof/>
+        </w:rPr>
+        <w:fldChar w:fldCharType="end"/>
+      </w:r>
     </w:p>
     <w:p>
       <w:pPr>
@@ -1927,14 +1982,27 @@
       <w:r>
         <w:t xml:space="preserve">Figure </w:t>
       </w:r>
-      <w:fldSimple w:instr=" SEQ Figure \* ARABIC ">
-        <w:r>
-          <w:rPr>
-            <w:noProof/>
-          </w:rPr>
-          <w:t>5</w:t>
-        </w:r>
-      </w:fldSimple>
+      <w:r>
+        <w:fldChar w:fldCharType="begin"/>
+      </w:r>
+      <w:r>
+        <w:instrText xml:space="preserve"> SEQ Figure \* ARABIC </w:instrText>
+      </w:r>
+      <w:r>
+        <w:fldChar w:fldCharType="separate"/>
+      </w:r>
+      <w:r>
+        <w:rPr>
+          <w:noProof/>
+        </w:rPr>
+        <w:t>5</w:t>
+      </w:r>
+      <w:r>
+        <w:rPr>
+          <w:noProof/>
+        </w:rPr>
+        <w:fldChar w:fldCharType="end"/>
+      </w:r>
     </w:p>
     <w:p>
       <w:pPr>
@@ -1964,19 +2032,16 @@
         <w:pStyle w:val="Caption"/>
         <w:jc w:val="center"/>
       </w:pPr>
-      <w:r>
-        <w:t>Figure</w:t>
-      </w:r>
       <w:r>
         <w:rPr>
           <w:noProof/>
           <w:lang w:val="en-SG" w:eastAsia="en-SG"/>
         </w:rPr>
         <w:drawing>
-          <wp:inline distT="0" distB="0" distL="0" distR="0" wp14:anchorId="74B63C5F" wp14:editId="0E36F10A">
-            <wp:extent cx="5943600" cy="3162300"/>
+          <wp:inline distT="0" distB="0" distL="0" distR="0">
+            <wp:extent cx="5943600" cy="3143250"/>
             <wp:effectExtent l="0" t="0" r="0" b="0"/>
-            <wp:docPr id="16" name="Picture 16" descr="D:\Pictures\CS2103 new\Search2.png"/>
+            <wp:docPr id="9" name="Picture 9" descr="D:\Pictures\CS2103 new\Search2.png"/>
             <wp:cNvGraphicFramePr>
               <a:graphicFrameLocks xmlns:a="http://schemas.openxmlformats.org/drawingml/2006/main" noChangeAspect="1"/>
             </wp:cNvGraphicFramePr>
@@ -1984,7 +2049,7 @@
               <a:graphicData uri="http://schemas.openxmlformats.org/drawingml/2006/picture">
                 <pic:pic xmlns:pic="http://schemas.openxmlformats.org/drawingml/2006/picture">
                   <pic:nvPicPr>
-                    <pic:cNvPr id="0" name="Picture 6" descr="D:\Pictures\CS2103 new\Search2.png"/>
+                    <pic:cNvPr id="0" name="Picture 1" descr="D:\Pictures\CS2103 new\Search2.png"/>
                     <pic:cNvPicPr>
                       <a:picLocks noChangeAspect="1" noChangeArrowheads="1"/>
                     </pic:cNvPicPr>
@@ -2005,7 +2070,7 @@
                   <pic:spPr bwMode="auto">
                     <a:xfrm>
                       <a:off x="0" y="0"/>
-                      <a:ext cx="5943600" cy="3162300"/>
+                      <a:ext cx="5943600" cy="3143250"/>
                     </a:xfrm>
                     <a:prstGeom prst="rect">
                       <a:avLst/>
@@ -2021,17 +2086,32 @@
           </wp:inline>
         </w:drawing>
       </w:r>
-      <w:r>
-        <w:t xml:space="preserve"> </w:t>
-      </w:r>
-      <w:fldSimple w:instr=" SEQ Figure \* ARABIC ">
-        <w:r>
-          <w:rPr>
-            <w:noProof/>
-          </w:rPr>
-          <w:t>6</w:t>
-        </w:r>
-      </w:fldSimple>
+      <w:bookmarkStart w:id="0" w:name="_GoBack"/>
+      <w:bookmarkEnd w:id="0"/>
+      <w:r>
+        <w:t xml:space="preserve">Figure </w:t>
+      </w:r>
+      <w:r>
+        <w:fldChar w:fldCharType="begin"/>
+      </w:r>
+      <w:r>
+        <w:instrText xml:space="preserve"> SEQ Figure \* ARABIC </w:instrText>
+      </w:r>
+      <w:r>
+        <w:fldChar w:fldCharType="separate"/>
+      </w:r>
+      <w:r>
+        <w:rPr>
+          <w:noProof/>
+        </w:rPr>
+        <w:t>6</w:t>
+      </w:r>
+      <w:r>
+        <w:rPr>
+          <w:noProof/>
+        </w:rPr>
+        <w:fldChar w:fldCharType="end"/>
+      </w:r>
     </w:p>
     <w:p>
       <w:pPr>
@@ -2184,14 +2264,27 @@
       <w:r>
         <w:t xml:space="preserve">Figure </w:t>
       </w:r>
-      <w:fldSimple w:instr=" SEQ Figure \* ARABIC ">
-        <w:r>
-          <w:rPr>
-            <w:noProof/>
-          </w:rPr>
-          <w:t>7</w:t>
-        </w:r>
-      </w:fldSimple>
+      <w:r>
+        <w:fldChar w:fldCharType="begin"/>
+      </w:r>
+      <w:r>
+        <w:instrText xml:space="preserve"> SEQ Figure \* ARABIC </w:instrText>
+      </w:r>
+      <w:r>
+        <w:fldChar w:fldCharType="separate"/>
+      </w:r>
+      <w:r>
+        <w:rPr>
+          <w:noProof/>
+        </w:rPr>
+        <w:t>7</w:t>
+      </w:r>
+      <w:r>
+        <w:rPr>
+          <w:noProof/>
+        </w:rPr>
+        <w:fldChar w:fldCharType="end"/>
+      </w:r>
     </w:p>
     <w:p>
       <w:pPr>
@@ -21240,12 +21333,7 @@
         </w:numPr>
       </w:pPr>
       <w:r>
-        <w:t>Return = the validity of the sig</w:t>
-      </w:r>
-      <w:bookmarkStart w:id="0" w:name="_GoBack"/>
-      <w:bookmarkEnd w:id="0"/>
-      <w:r>
-        <w:t>nal to the specification</w:t>
+        <w:t>Return = the validity of the signal to the specification</w:t>
       </w:r>
     </w:p>
     <w:p>
@@ -21435,7 +21523,7 @@
       <w:rPr>
         <w:noProof/>
       </w:rPr>
-      <w:t>18</w:t>
+      <w:t>7</w:t>
     </w:r>
     <w:r>
       <w:fldChar w:fldCharType="end"/>
@@ -24664,7 +24752,7 @@
 </file>
 
 <file path=customXml/itemProps1.xml><?xml version="1.0" encoding="utf-8"?>
-<ds:datastoreItem xmlns:ds="http://schemas.openxmlformats.org/officeDocument/2006/customXml" ds:itemID="{47AE3C16-453D-4435-AF26-F041356B9D75}">
+<ds:datastoreItem xmlns:ds="http://schemas.openxmlformats.org/officeDocument/2006/customXml" ds:itemID="{A2B27621-710E-4AD2-9B38-0D2C00A56193}">
   <ds:schemaRefs>
     <ds:schemaRef ds:uri="http://schemas.openxmlformats.org/officeDocument/2006/bibliography"/>
   </ds:schemaRefs>

</xml_diff>